<commit_message>
Game Design MAJ 2
Game design & tutoriel
</commit_message>
<xml_diff>
--- a/GameDesign/GameConcept_Dust'n'Groove.docx
+++ b/GameDesign/GameConcept_Dust'n'Groove.docx
@@ -19,6 +19,17 @@
         </w:rPr>
         <w:t>Dust’n’Groove</w:t>
       </w:r>
+    </w:p>
+    <w:p>
+      <w:pPr>
+        <w:spacing w:after="0" w:line="240" w:lineRule="auto"/>
+        <w:contextualSpacing/>
+        <w:jc w:val="center"/>
+        <w:rPr>
+          <w:sz w:val="40"/>
+          <w:szCs w:val="40"/>
+        </w:rPr>
+      </w:pPr>
     </w:p>
     <w:p>
       <w:pPr>
@@ -685,10 +696,7 @@
               <w:jc w:val="both"/>
             </w:pPr>
             <w:r>
-              <w:t>Z (W en qwerty)</w:t>
-            </w:r>
-            <w:r>
-              <w:t xml:space="preserve"> ou Haut</w:t>
+              <w:t>Z (W en qwerty) ou Haut</w:t>
             </w:r>
           </w:p>
         </w:tc>
@@ -2513,10 +2521,7 @@
         <w:t> :</w:t>
       </w:r>
       <w:r>
-        <w:t xml:space="preserve"> </w:t>
-      </w:r>
-      <w:r>
-        <w:t>le joueur perd un point de vie à leur contact</w:t>
+        <w:t xml:space="preserve"> le joueur perd un point de vie à leur contact</w:t>
       </w:r>
     </w:p>
     <w:p>
@@ -2578,63 +2583,25 @@
         <w:t>Blocs déplaçables</w:t>
       </w:r>
       <w:r>
-        <w:t xml:space="preserve"> : </w:t>
-      </w:r>
-      <w:r>
-        <w:t>Ces blocs infranchissables peuvent être poussés par les</w:t>
-      </w:r>
-      <w:r>
-        <w:t xml:space="preserve"> ondes « poussante</w:t>
-      </w:r>
-      <w:r>
-        <w:t>s</w:t>
-      </w:r>
-      <w:r>
-        <w:t> ».</w:t>
-      </w:r>
-      <w:r>
-        <w:t xml:space="preserve"> </w:t>
-      </w:r>
-      <w:r>
-        <w:t xml:space="preserve">Chaque tir, avec </w:t>
+        <w:t> : Ces blocs infranchissables peuvent être poussés par les</w:t>
+      </w:r>
+      <w:r>
+        <w:t xml:space="preserve"> ondes « poussantes ».</w:t>
+      </w:r>
+      <w:r>
+        <w:t xml:space="preserve"> Chaque tir, avec </w:t>
       </w:r>
       <w:r>
         <w:t>une onde « poussante »</w:t>
       </w:r>
       <w:r>
-        <w:t xml:space="preserve"> pousse le bloc </w:t>
-      </w:r>
-      <w:r>
-        <w:t xml:space="preserve">d’une case. </w:t>
-      </w:r>
-      <w:r>
-        <w:t xml:space="preserve">Si le bloc est contre un mur, il </w:t>
+        <w:t xml:space="preserve"> pousse le bloc d’une case. Si le bloc est contre un mur, il </w:t>
       </w:r>
       <w:r>
         <w:t>revient en arrière</w:t>
       </w:r>
-      <w:bookmarkStart w:id="0" w:name="_GoBack"/>
-      <w:bookmarkEnd w:id="0"/>
-      <w:r>
-        <w:t>.</w:t>
-      </w:r>
-      <w:r>
-        <w:t xml:space="preserve"> </w:t>
-      </w:r>
-      <w:r>
-        <w:t>Si un bloc déplaçable se trouve au-dessus du vide, Il tombe.</w:t>
-      </w:r>
-      <w:r>
-        <w:t xml:space="preserve"> </w:t>
-      </w:r>
-      <w:r>
-        <w:t xml:space="preserve">S’il tombe dans l’acide, il descend </w:t>
-      </w:r>
-      <w:r>
-        <w:t xml:space="preserve">au </w:t>
-      </w:r>
-      <w:r>
-        <w:t>fond.</w:t>
+      <w:r>
+        <w:t>. Si un bloc déplaçable se trouve au-dessus du vide, Il tombe. S’il tombe dans l’acide, il descend au fond.</w:t>
       </w:r>
       <w:r>
         <w:rPr>
@@ -5363,9 +5330,126 @@
     </w:p>
     <w:p>
       <w:pPr>
-        <w:suppressAutoHyphens w:val="0"/>
-        <w:spacing w:after="0" w:line="240" w:lineRule="auto"/>
-        <w:contextualSpacing/>
+        <w:spacing w:after="0" w:line="240" w:lineRule="auto"/>
+        <w:contextualSpacing/>
+        <w:jc w:val="both"/>
+      </w:pPr>
+      <w:r>
+        <w:t>Il faudra expliquer au joueur :</w:t>
+      </w:r>
+    </w:p>
+    <w:p>
+      <w:pPr>
+        <w:pStyle w:val="Paragraphedeliste"/>
+        <w:numPr>
+          <w:ilvl w:val="0"/>
+          <w:numId w:val="4"/>
+        </w:numPr>
+        <w:spacing w:after="0" w:line="240" w:lineRule="auto"/>
+        <w:jc w:val="both"/>
+      </w:pPr>
+      <w:r>
+        <w:t>Déplacement</w:t>
+      </w:r>
+    </w:p>
+    <w:p>
+      <w:pPr>
+        <w:pStyle w:val="Paragraphedeliste"/>
+        <w:numPr>
+          <w:ilvl w:val="0"/>
+          <w:numId w:val="4"/>
+        </w:numPr>
+        <w:spacing w:after="0" w:line="240" w:lineRule="auto"/>
+        <w:jc w:val="both"/>
+      </w:pPr>
+      <w:r>
+        <w:t>Sauter</w:t>
+      </w:r>
+    </w:p>
+    <w:p>
+      <w:pPr>
+        <w:pStyle w:val="Paragraphedeliste"/>
+        <w:numPr>
+          <w:ilvl w:val="0"/>
+          <w:numId w:val="4"/>
+        </w:numPr>
+        <w:spacing w:after="0" w:line="240" w:lineRule="auto"/>
+        <w:jc w:val="both"/>
+      </w:pPr>
+      <w:r>
+        <w:t>Poussière</w:t>
+      </w:r>
+    </w:p>
+    <w:p>
+      <w:pPr>
+        <w:pStyle w:val="Paragraphedeliste"/>
+        <w:numPr>
+          <w:ilvl w:val="0"/>
+          <w:numId w:val="4"/>
+        </w:numPr>
+        <w:spacing w:after="0" w:line="240" w:lineRule="auto"/>
+        <w:jc w:val="both"/>
+      </w:pPr>
+      <w:r>
+        <w:t>Tirer</w:t>
+      </w:r>
+    </w:p>
+    <w:p>
+      <w:pPr>
+        <w:pStyle w:val="Paragraphedeliste"/>
+        <w:numPr>
+          <w:ilvl w:val="0"/>
+          <w:numId w:val="4"/>
+        </w:numPr>
+        <w:spacing w:after="0" w:line="240" w:lineRule="auto"/>
+        <w:jc w:val="both"/>
+      </w:pPr>
+      <w:r>
+        <w:t>Changer de munition</w:t>
+      </w:r>
+    </w:p>
+    <w:p>
+      <w:pPr>
+        <w:pStyle w:val="Paragraphedeliste"/>
+        <w:numPr>
+          <w:ilvl w:val="0"/>
+          <w:numId w:val="4"/>
+        </w:numPr>
+        <w:spacing w:after="0" w:line="240" w:lineRule="auto"/>
+        <w:jc w:val="both"/>
+      </w:pPr>
+      <w:r>
+        <w:t>Dangers</w:t>
+      </w:r>
+      <w:bookmarkStart w:id="0" w:name="_GoBack"/>
+      <w:bookmarkEnd w:id="0"/>
+    </w:p>
+    <w:p>
+      <w:pPr>
+        <w:pStyle w:val="Paragraphedeliste"/>
+        <w:numPr>
+          <w:ilvl w:val="0"/>
+          <w:numId w:val="4"/>
+        </w:numPr>
+        <w:spacing w:after="0" w:line="240" w:lineRule="auto"/>
+        <w:jc w:val="both"/>
+      </w:pPr>
+      <w:r>
+        <w:t>Pousser un bloc</w:t>
+      </w:r>
+    </w:p>
+    <w:p>
+      <w:pPr>
+        <w:spacing w:after="0" w:line="240" w:lineRule="auto"/>
+        <w:contextualSpacing/>
+        <w:jc w:val="both"/>
+      </w:pPr>
+    </w:p>
+    <w:p>
+      <w:pPr>
+        <w:spacing w:after="0" w:line="240" w:lineRule="auto"/>
+        <w:contextualSpacing/>
+        <w:jc w:val="both"/>
       </w:pPr>
       <w:r>
         <w:br w:type="page"/>
@@ -5740,7 +5824,7 @@
                                     </pic:cNvPicPr>
                                   </pic:nvPicPr>
                                   <pic:blipFill>
-                                    <a:blip r:embed="rId24"/>
+                                    <a:blip r:embed="rId20"/>
                                     <a:stretch>
                                       <a:fillRect/>
                                     </a:stretch>
@@ -5790,7 +5874,7 @@
                                     </pic:cNvPicPr>
                                   </pic:nvPicPr>
                                   <pic:blipFill>
-                                    <a:blip r:embed="rId25"/>
+                                    <a:blip r:embed="rId21"/>
                                     <a:stretch>
                                       <a:fillRect/>
                                     </a:stretch>
@@ -5845,7 +5929,7 @@
                                     </pic:cNvPicPr>
                                   </pic:nvPicPr>
                                   <pic:blipFill>
-                                    <a:blip r:embed="rId26"/>
+                                    <a:blip r:embed="rId22"/>
                                     <a:stretch>
                                       <a:fillRect/>
                                     </a:stretch>
@@ -5895,7 +5979,7 @@
                                     </pic:cNvPicPr>
                                   </pic:nvPicPr>
                                   <pic:blipFill>
-                                    <a:blip r:embed="rId27"/>
+                                    <a:blip r:embed="rId23"/>
                                     <a:stretch>
                                       <a:fillRect/>
                                     </a:stretch>
@@ -6021,7 +6105,7 @@
                                           </pic:cNvPicPr>
                                         </pic:nvPicPr>
                                         <pic:blipFill>
-                                          <a:blip r:embed="rId28"/>
+                                          <a:blip r:embed="rId24"/>
                                           <a:stretch>
                                             <a:fillRect/>
                                           </a:stretch>
@@ -6071,7 +6155,7 @@
                                           </pic:cNvPicPr>
                                         </pic:nvPicPr>
                                         <pic:blipFill>
-                                          <a:blip r:embed="rId29"/>
+                                          <a:blip r:embed="rId25"/>
                                           <a:stretch>
                                             <a:fillRect/>
                                           </a:stretch>
@@ -6121,7 +6205,7 @@
                                           </pic:cNvPicPr>
                                         </pic:nvPicPr>
                                         <pic:blipFill>
-                                          <a:blip r:embed="rId30"/>
+                                          <a:blip r:embed="rId26"/>
                                           <a:stretch>
                                             <a:fillRect/>
                                           </a:stretch>
@@ -6192,7 +6276,7 @@
                                     </pic:cNvPicPr>
                                   </pic:nvPicPr>
                                   <pic:blipFill>
-                                    <a:blip r:embed="rId31"/>
+                                    <a:blip r:embed="rId24"/>
                                     <a:stretch>
                                       <a:fillRect/>
                                     </a:stretch>
@@ -6242,7 +6326,7 @@
                                     </pic:cNvPicPr>
                                   </pic:nvPicPr>
                                   <pic:blipFill>
-                                    <a:blip r:embed="rId32"/>
+                                    <a:blip r:embed="rId25"/>
                                     <a:stretch>
                                       <a:fillRect/>
                                     </a:stretch>
@@ -6292,7 +6376,7 @@
                                     </pic:cNvPicPr>
                                   </pic:nvPicPr>
                                   <pic:blipFill>
-                                    <a:blip r:embed="rId33"/>
+                                    <a:blip r:embed="rId26"/>
                                     <a:stretch>
                                       <a:fillRect/>
                                     </a:stretch>
@@ -6399,7 +6483,8 @@
       </w:r>
     </w:p>
     <w:sectPr>
-      <w:headerReference w:type="default" r:id="rId34"/>
+      <w:headerReference w:type="default" r:id="rId27"/>
+      <w:footerReference w:type="default" r:id="rId28"/>
       <w:pgSz w:w="11906" w:h="16838"/>
       <w:pgMar w:top="1417" w:right="1417" w:bottom="1417" w:left="1417" w:header="708" w:footer="0" w:gutter="0"/>
       <w:cols w:space="720"/>
@@ -6433,6 +6518,51 @@
     </w:p>
   </w:endnote>
 </w:endnotes>
+</file>
+
+<file path=word/footer1.xml><?xml version="1.0" encoding="utf-8"?>
+<w:ftr xmlns:wpc="http://schemas.microsoft.com/office/word/2010/wordprocessingCanvas" xmlns:mc="http://schemas.openxmlformats.org/markup-compatibility/2006" xmlns:o="urn:schemas-microsoft-com:office:office" xmlns:r="http://schemas.openxmlformats.org/officeDocument/2006/relationships" xmlns:m="http://schemas.openxmlformats.org/officeDocument/2006/math" xmlns:v="urn:schemas-microsoft-com:vml" xmlns:wp14="http://schemas.microsoft.com/office/word/2010/wordprocessingDrawing" xmlns:wp="http://schemas.openxmlformats.org/drawingml/2006/wordprocessingDrawing" xmlns:w10="urn:schemas-microsoft-com:office:word" xmlns:w="http://schemas.openxmlformats.org/wordprocessingml/2006/main" xmlns:w14="http://schemas.microsoft.com/office/word/2010/wordml" xmlns:wpg="http://schemas.microsoft.com/office/word/2010/wordprocessingGroup" xmlns:wpi="http://schemas.microsoft.com/office/word/2010/wordprocessingInk" xmlns:wne="http://schemas.microsoft.com/office/word/2006/wordml" xmlns:wps="http://schemas.microsoft.com/office/word/2010/wordprocessingShape" mc:Ignorable="w14 wp14">
+  <w:sdt>
+    <w:sdtPr>
+      <w:id w:val="-1541506867"/>
+      <w:docPartObj>
+        <w:docPartGallery w:val="Page Numbers (Bottom of Page)"/>
+        <w:docPartUnique/>
+      </w:docPartObj>
+    </w:sdtPr>
+    <w:sdtContent>
+      <w:p>
+        <w:pPr>
+          <w:pStyle w:val="Pieddepage"/>
+          <w:jc w:val="right"/>
+        </w:pPr>
+        <w:r>
+          <w:fldChar w:fldCharType="begin"/>
+        </w:r>
+        <w:r>
+          <w:instrText>PAGE   \* MERGEFORMAT</w:instrText>
+        </w:r>
+        <w:r>
+          <w:fldChar w:fldCharType="separate"/>
+        </w:r>
+        <w:r>
+          <w:rPr>
+            <w:noProof/>
+          </w:rPr>
+          <w:t>12</w:t>
+        </w:r>
+        <w:r>
+          <w:fldChar w:fldCharType="end"/>
+        </w:r>
+      </w:p>
+    </w:sdtContent>
+  </w:sdt>
+  <w:p>
+    <w:pPr>
+      <w:pStyle w:val="Pieddepage"/>
+    </w:pPr>
+  </w:p>
+</w:ftr>
 </file>
 
 <file path=word/footnotes.xml><?xml version="1.0" encoding="utf-8"?>
@@ -11300,7 +11430,7 @@
 </file>
 
 <file path=customXml/itemProps1.xml><?xml version="1.0" encoding="utf-8"?>
-<ds:datastoreItem xmlns:ds="http://schemas.openxmlformats.org/officeDocument/2006/customXml" ds:itemID="{B2EF89EA-65B2-44BB-B83E-CFD5D99E58D0}">
+<ds:datastoreItem xmlns:ds="http://schemas.openxmlformats.org/officeDocument/2006/customXml" ds:itemID="{50030137-21E3-4B05-84A0-2FAD9208BC1F}">
   <ds:schemaRefs>
     <ds:schemaRef ds:uri="http://schemas.openxmlformats.org/officeDocument/2006/bibliography"/>
   </ds:schemaRefs>

</xml_diff>

<commit_message>
Game Design MAJ 3
</commit_message>
<xml_diff>
--- a/GameDesign/GameConcept_Dust'n'Groove.docx
+++ b/GameDesign/GameConcept_Dust'n'Groove.docx
@@ -12,6 +12,7 @@
           <w:szCs w:val="40"/>
         </w:rPr>
       </w:pPr>
+      <w:proofErr w:type="spellStart"/>
       <w:r>
         <w:rPr>
           <w:sz w:val="40"/>
@@ -19,6 +20,7 @@
         </w:rPr>
         <w:t>Dust’n’Groove</w:t>
       </w:r>
+      <w:proofErr w:type="spellEnd"/>
     </w:p>
     <w:p>
       <w:pPr>
@@ -126,8 +128,12 @@
       </w:r>
       <w:r>
         <w:tab/>
+      </w:r>
+      <w:proofErr w:type="spellStart"/>
+      <w:r>
         <w:t>Dust’n’Groove</w:t>
       </w:r>
+      <w:proofErr w:type="spellEnd"/>
     </w:p>
     <w:p>
       <w:pPr>
@@ -314,7 +320,22 @@
         <w:t>plates-formes</w:t>
       </w:r>
       <w:r>
-        <w:t xml:space="preserve"> qui représentent des pistes sur un</w:t>
+        <w:t>.</w:t>
+      </w:r>
+      <w:r>
+        <w:t xml:space="preserve"> </w:t>
+      </w:r>
+      <w:r>
+        <w:t>Chacun représente</w:t>
+      </w:r>
+      <w:r>
+        <w:t xml:space="preserve"> </w:t>
+      </w:r>
+      <w:r>
+        <w:t>une piste</w:t>
+      </w:r>
+      <w:r>
+        <w:t xml:space="preserve"> sur un</w:t>
       </w:r>
       <w:r>
         <w:t xml:space="preserve"> vieux vinyle des années 30-40.</w:t>
@@ -323,7 +344,13 @@
         <w:t xml:space="preserve"> La radio d’époque marque la fin du niveau.</w:t>
       </w:r>
       <w:r>
-        <w:t xml:space="preserve"> La musique lui sert de repère d’avancement du niveau (le bruit de la musique diminue à mesure de la récupération de la poussière).</w:t>
+        <w:t xml:space="preserve"> La musique lui sert de repère d’avancement du niveau (le bruit de la musique diminue à mesure de la récupération de la poussière)</w:t>
+      </w:r>
+      <w:r>
+        <w:t xml:space="preserve"> de même que le fond qui passera du gris à la couleur</w:t>
+      </w:r>
+      <w:r>
+        <w:t>.</w:t>
       </w:r>
     </w:p>
     <w:p>
@@ -409,9 +436,6 @@
         <w:t xml:space="preserve"> avec une </w:t>
       </w:r>
       <w:r>
-        <w:rPr>
-          <w:b/>
-        </w:rPr>
         <w:t>onde « destructrice »</w:t>
       </w:r>
       <w:r>
@@ -428,7 +452,13 @@
         <w:jc w:val="both"/>
       </w:pPr>
       <w:r>
-        <w:t>Eviter les obstacles (zone acides, etc.)</w:t>
+        <w:t xml:space="preserve">Eviter les obstacles (zone acides, </w:t>
+      </w:r>
+      <w:r>
+        <w:t xml:space="preserve">piques, </w:t>
+      </w:r>
+      <w:r>
+        <w:t>etc.)</w:t>
       </w:r>
     </w:p>
     <w:p>
@@ -884,7 +914,13 @@
         <w:contextualSpacing/>
       </w:pPr>
       <w:r>
-        <w:t>Le fond du décor qui passe du gris a la couleur.</w:t>
+        <w:t>Le fond du décor qui passe du gris a la couleur</w:t>
+      </w:r>
+      <w:r>
+        <w:t xml:space="preserve"> selon l’avancement du nettoyage</w:t>
+      </w:r>
+      <w:r>
+        <w:t>.</w:t>
       </w:r>
     </w:p>
     <w:p>
@@ -1002,7 +1038,13 @@
         <w:t xml:space="preserve">éviter les zones acides, </w:t>
       </w:r>
       <w:r>
-        <w:t xml:space="preserve">il a la possibilité de bouger </w:t>
+        <w:t>il a la possibilité d</w:t>
+      </w:r>
+      <w:r>
+        <w:t>’y pousser</w:t>
+      </w:r>
+      <w:r>
+        <w:t xml:space="preserve"> </w:t>
       </w:r>
       <w:r>
         <w:t>des blocs déplaçables, en</w:t>
@@ -1029,7 +1071,28 @@
         <w:rPr>
           <w:b/>
         </w:rPr>
-        <w:t xml:space="preserve"> « poussante »</w:t>
+        <w:t xml:space="preserve"> « poussante</w:t>
+      </w:r>
+      <w:r>
+        <w:rPr>
+          <w:b/>
+        </w:rPr>
+        <w:t>s</w:t>
+      </w:r>
+      <w:r>
+        <w:rPr>
+          <w:b/>
+        </w:rPr>
+        <w:t> »</w:t>
+      </w:r>
+      <w:r>
+        <w:rPr>
+          <w:b/>
+        </w:rPr>
+        <w:t xml:space="preserve"> </w:t>
+      </w:r>
+      <w:r>
+        <w:t>dessus</w:t>
       </w:r>
       <w:r>
         <w:rPr>
@@ -1075,14 +1138,14 @@
     </w:p>
     <w:p>
       <w:pPr>
-        <w:spacing w:after="0" w:line="240" w:lineRule="auto"/>
-        <w:ind w:firstLine="360"/>
-        <w:contextualSpacing/>
-        <w:jc w:val="both"/>
-      </w:pPr>
-      <w:r>
-        <w:t xml:space="preserve">_ </w:t>
-      </w:r>
+        <w:pStyle w:val="Paragraphedeliste"/>
+        <w:numPr>
+          <w:ilvl w:val="0"/>
+          <w:numId w:val="27"/>
+        </w:numPr>
+        <w:spacing w:after="0" w:line="240" w:lineRule="auto"/>
+        <w:jc w:val="both"/>
+      </w:pPr>
       <w:r>
         <w:t>M</w:t>
       </w:r>
@@ -1099,21 +1162,21 @@
         <w:t>régler</w:t>
       </w:r>
       <w:r>
-        <w:t>),</w:t>
-      </w:r>
-    </w:p>
-    <w:p>
-      <w:pPr>
-        <w:spacing w:after="0" w:line="240" w:lineRule="auto"/>
-        <w:ind w:firstLine="360"/>
-        <w:contextualSpacing/>
-        <w:jc w:val="both"/>
-      </w:pPr>
-      <w:r>
-        <w:t xml:space="preserve">_ </w:t>
-      </w:r>
-      <w:r>
-        <w:t>Sauter,</w:t>
+        <w:t>) ;</w:t>
+      </w:r>
+    </w:p>
+    <w:p>
+      <w:pPr>
+        <w:pStyle w:val="Paragraphedeliste"/>
+        <w:numPr>
+          <w:ilvl w:val="0"/>
+          <w:numId w:val="27"/>
+        </w:numPr>
+        <w:spacing w:after="0" w:line="240" w:lineRule="auto"/>
+        <w:jc w:val="both"/>
+      </w:pPr>
+      <w:r>
+        <w:t>Sauter ;</w:t>
       </w:r>
     </w:p>
     <w:p>
@@ -1152,7 +1215,13 @@
         <w:t xml:space="preserve">Il peut tirer </w:t>
       </w:r>
       <w:r>
-        <w:t>à l’arrêt (s’il marche, il s’interrompt pour tirer)</w:t>
+        <w:t>à l’arrêt (s’il marche, il s’interrompt pour tirer</w:t>
+      </w:r>
+      <w:r>
+        <w:t> ; s’il saute, il ne peut pas tirer</w:t>
+      </w:r>
+      <w:r>
+        <w:t>)</w:t>
       </w:r>
       <w:r>
         <w:t>, avec un tir droit.</w:t>
@@ -1192,14 +1261,14 @@
     </w:p>
     <w:p>
       <w:pPr>
-        <w:spacing w:after="0" w:line="240" w:lineRule="auto"/>
-        <w:ind w:firstLine="431"/>
-        <w:contextualSpacing/>
-        <w:jc w:val="both"/>
-      </w:pPr>
-      <w:r>
-        <w:t xml:space="preserve">_ </w:t>
-      </w:r>
+        <w:pStyle w:val="Paragraphedeliste"/>
+        <w:numPr>
+          <w:ilvl w:val="0"/>
+          <w:numId w:val="27"/>
+        </w:numPr>
+        <w:spacing w:after="0" w:line="240" w:lineRule="auto"/>
+        <w:jc w:val="both"/>
+      </w:pPr>
       <w:r>
         <w:t xml:space="preserve">Une </w:t>
       </w:r>
@@ -1245,14 +1314,14 @@
     </w:p>
     <w:p>
       <w:pPr>
-        <w:spacing w:after="0" w:line="240" w:lineRule="auto"/>
-        <w:ind w:firstLine="431"/>
-        <w:contextualSpacing/>
-        <w:jc w:val="both"/>
-      </w:pPr>
-      <w:r>
-        <w:t xml:space="preserve">_ </w:t>
-      </w:r>
+        <w:pStyle w:val="Paragraphedeliste"/>
+        <w:numPr>
+          <w:ilvl w:val="0"/>
+          <w:numId w:val="27"/>
+        </w:numPr>
+        <w:spacing w:after="0" w:line="240" w:lineRule="auto"/>
+        <w:jc w:val="both"/>
+      </w:pPr>
       <w:r>
         <w:t xml:space="preserve">Une </w:t>
       </w:r>
@@ -1486,7 +1555,15 @@
         <w:jc w:val="both"/>
       </w:pPr>
       <w:r>
-        <w:t>Le comportement du piston est automatique, il fait des allers-retours constants.</w:t>
+        <w:t xml:space="preserve">Le comportement du piston est automatique, il fait des </w:t>
+      </w:r>
+      <w:proofErr w:type="spellStart"/>
+      <w:r>
+        <w:t>allers-retours</w:t>
+      </w:r>
+      <w:proofErr w:type="spellEnd"/>
+      <w:r>
+        <w:t xml:space="preserve"> constants.</w:t>
       </w:r>
     </w:p>
     <w:p>
@@ -2054,7 +2131,23 @@
         <w:t>Récompenses</w:t>
       </w:r>
       <w:r>
-        <w:t xml:space="preserve"> (Reward achievement)</w:t>
+        <w:t xml:space="preserve"> (</w:t>
+      </w:r>
+      <w:proofErr w:type="spellStart"/>
+      <w:r>
+        <w:t>Reward</w:t>
+      </w:r>
+      <w:proofErr w:type="spellEnd"/>
+      <w:r>
+        <w:t xml:space="preserve"> </w:t>
+      </w:r>
+      <w:proofErr w:type="spellStart"/>
+      <w:r>
+        <w:t>achievement</w:t>
+      </w:r>
+      <w:proofErr w:type="spellEnd"/>
+      <w:r>
+        <w:t>)</w:t>
       </w:r>
     </w:p>
     <w:p>
@@ -2552,12 +2645,19 @@
         <w:t xml:space="preserve"> : </w:t>
       </w:r>
       <w:r>
-        <w:t>Il s’étend puis se rétracte à cadence fixe. Le joueur est poussé par la piston dans sa course, et perd un point de vie par écrasement si la place vient à manquer</w:t>
-      </w:r>
-    </w:p>
-    <w:p>
-      <w:pPr>
-        <w:pStyle w:val="Paragraphedeliste"/>
+        <w:t xml:space="preserve">Il s’étend puis se rétracte à cadence fixe. Le joueur est poussé par </w:t>
+      </w:r>
+      <w:proofErr w:type="gramStart"/>
+      <w:r>
+        <w:t>la</w:t>
+      </w:r>
+      <w:proofErr w:type="gramEnd"/>
+      <w:r>
+        <w:t xml:space="preserve"> piston dans sa course, et perd un point de vie par écrasement si la place vient à manquer</w:t>
+      </w:r>
+    </w:p>
+    <w:p>
+      <w:pPr>
         <w:rPr>
           <w:u w:val="single"/>
         </w:rPr>
@@ -2595,27 +2695,23 @@
         <w:t>une onde « poussante »</w:t>
       </w:r>
       <w:r>
-        <w:t xml:space="preserve"> pousse le bloc d’une case. Si le bloc est contre un mur, il </w:t>
-      </w:r>
-      <w:r>
-        <w:t>revient en arrière</w:t>
-      </w:r>
-      <w:r>
-        <w:t>. Si un bloc déplaçable se trouve au-dessus du vide, Il tombe. S’il tombe dans l’acide, il descend au fond.</w:t>
-      </w:r>
-      <w:r>
-        <w:rPr>
-          <w:u w:val="single"/>
-        </w:rPr>
-        <w:t xml:space="preserve"> </w:t>
-      </w:r>
-    </w:p>
-    <w:p>
-      <w:pPr>
-        <w:spacing w:after="0" w:line="240" w:lineRule="auto"/>
-        <w:contextualSpacing/>
-        <w:jc w:val="both"/>
-      </w:pPr>
+        <w:t xml:space="preserve"> pousse le bloc d’une certaine distance (à régler)</w:t>
+      </w:r>
+      <w:r>
+        <w:t>.</w:t>
+      </w:r>
+      <w:r>
+        <w:t xml:space="preserve"> Si le bloc touche le mur, il s’arrête.</w:t>
+      </w:r>
+      <w:r>
+        <w:t xml:space="preserve"> Si un bloc déplaçable se trouve au-dessus du vide, Il tombe. S’il tombe dans l’acide, il descend </w:t>
+      </w:r>
+      <w:r>
+        <w:t xml:space="preserve">et reste </w:t>
+      </w:r>
+      <w:r>
+        <w:t>au fond.</w:t>
+      </w:r>
     </w:p>
     <w:p>
       <w:pPr>
@@ -2897,20 +2993,6 @@
     </w:p>
     <w:p>
       <w:pPr>
-        <w:spacing w:after="0" w:line="240" w:lineRule="auto"/>
-        <w:contextualSpacing/>
-        <w:jc w:val="both"/>
-      </w:pPr>
-    </w:p>
-    <w:p>
-      <w:pPr>
-        <w:spacing w:after="0" w:line="240" w:lineRule="auto"/>
-        <w:contextualSpacing/>
-        <w:jc w:val="both"/>
-      </w:pPr>
-    </w:p>
-    <w:p>
-      <w:pPr>
         <w:pStyle w:val="Titre3"/>
         <w:numPr>
           <w:ilvl w:val="3"/>
@@ -3174,7 +3256,23 @@
         <w:jc w:val="both"/>
       </w:pPr>
       <w:r>
-        <w:t xml:space="preserve">La caméra est verticalement fixée, sur la hauteur du niveau, et horizontalement centrée sur une étroite fenêtre poussée par le personnage, excepté aux extrémités (edge locking). (A </w:t>
+        <w:t>La caméra est verticalement fixée, sur la hauteur du niveau, et horizontalement centrée sur une étroite fenêtre poussée par le personnage, excepté aux extrémités (</w:t>
+      </w:r>
+      <w:proofErr w:type="spellStart"/>
+      <w:r>
+        <w:t>edge</w:t>
+      </w:r>
+      <w:proofErr w:type="spellEnd"/>
+      <w:r>
+        <w:t xml:space="preserve"> </w:t>
+      </w:r>
+      <w:proofErr w:type="spellStart"/>
+      <w:r>
+        <w:t>locking</w:t>
+      </w:r>
+      <w:proofErr w:type="spellEnd"/>
+      <w:r>
+        <w:t xml:space="preserve">). (A </w:t>
       </w:r>
       <w:r>
         <w:t>régler</w:t>
@@ -3197,7 +3295,6 @@
         <w:jc w:val="both"/>
       </w:pPr>
       <w:r>
-        <w:lastRenderedPageBreak/>
         <w:t>Résolution : 720p (HD), 1280 x 720 px, ratio 16 : 9</w:t>
       </w:r>
     </w:p>
@@ -3507,7 +3604,15 @@
         <w:jc w:val="both"/>
       </w:pPr>
       <w:r>
-        <w:t xml:space="preserve">Un bouton « Nouvelle partie », associé à un pop-up de confirmation si une partie était en cours. Provoque le reset du jeu puis envoie le joueur </w:t>
+        <w:t xml:space="preserve">Un bouton « Nouvelle partie », associé à un pop-up de confirmation si une partie était en cours. Provoque le </w:t>
+      </w:r>
+      <w:proofErr w:type="spellStart"/>
+      <w:r>
+        <w:t>reset</w:t>
+      </w:r>
+      <w:proofErr w:type="spellEnd"/>
+      <w:r>
+        <w:t xml:space="preserve"> du jeu puis envoie le joueur </w:t>
       </w:r>
       <w:r>
         <w:t>vers le premier niveau tutoriel ;</w:t>
@@ -3534,6 +3639,8 @@
         <w:contextualSpacing/>
         <w:jc w:val="both"/>
       </w:pPr>
+      <w:bookmarkStart w:id="0" w:name="_GoBack"/>
+      <w:bookmarkEnd w:id="0"/>
     </w:p>
     <w:p>
       <w:pPr>
@@ -3810,17 +3917,41 @@
         <w:jc w:val="both"/>
       </w:pPr>
       <w:r>
-        <w:t>Le vinyle comporte un bouton « play » pour jouer la musique. Quand on appuie dessus, une fois, la musique joue. Le bouton « play » est remplacé par le bouton « stop ».</w:t>
-      </w:r>
-    </w:p>
-    <w:p>
-      <w:pPr>
-        <w:spacing w:after="0" w:line="240" w:lineRule="auto"/>
-        <w:contextualSpacing/>
-        <w:jc w:val="both"/>
-      </w:pPr>
-      <w:r>
-        <w:t>Si on appuie sur le bouton « stop », la musique s’arrête. Le bouton « play » réapparait.</w:t>
+        <w:t>Le vinyle comporte un bouton « </w:t>
+      </w:r>
+      <w:proofErr w:type="spellStart"/>
+      <w:r>
+        <w:t>play</w:t>
+      </w:r>
+      <w:proofErr w:type="spellEnd"/>
+      <w:r>
+        <w:t> » pour jouer la musique. Quand on appuie dessus, une fois, la musique joue. Le bouton « </w:t>
+      </w:r>
+      <w:proofErr w:type="spellStart"/>
+      <w:r>
+        <w:t>play</w:t>
+      </w:r>
+      <w:proofErr w:type="spellEnd"/>
+      <w:r>
+        <w:t> » est remplacé par le bouton « stop ».</w:t>
+      </w:r>
+    </w:p>
+    <w:p>
+      <w:pPr>
+        <w:spacing w:after="0" w:line="240" w:lineRule="auto"/>
+        <w:contextualSpacing/>
+        <w:jc w:val="both"/>
+      </w:pPr>
+      <w:r>
+        <w:t>Si on appuie sur le bouton « stop », la musique s’arrête. Le bouton « </w:t>
+      </w:r>
+      <w:proofErr w:type="spellStart"/>
+      <w:r>
+        <w:t>play</w:t>
+      </w:r>
+      <w:proofErr w:type="spellEnd"/>
+      <w:r>
+        <w:t> » réapparait.</w:t>
       </w:r>
     </w:p>
     <w:p>
@@ -4962,7 +5093,15 @@
               <w:jc w:val="center"/>
             </w:pPr>
             <w:r>
-              <w:t>« Mint »</w:t>
+              <w:t>« </w:t>
+            </w:r>
+            <w:proofErr w:type="spellStart"/>
+            <w:r>
+              <w:t>Mint</w:t>
+            </w:r>
+            <w:proofErr w:type="spellEnd"/>
+            <w:r>
+              <w:t> »</w:t>
             </w:r>
           </w:p>
         </w:tc>
@@ -5421,8 +5560,6 @@
       <w:r>
         <w:t>Dangers</w:t>
       </w:r>
-      <w:bookmarkStart w:id="0" w:name="_GoBack"/>
-      <w:bookmarkEnd w:id="0"/>
     </w:p>
     <w:p>
       <w:pPr>
@@ -6429,8 +6566,13 @@
         <w:spacing w:before="0" w:line="240" w:lineRule="auto"/>
         <w:contextualSpacing/>
       </w:pPr>
-      <w:r>
-        <w:t>Selling Points</w:t>
+      <w:proofErr w:type="spellStart"/>
+      <w:r>
+        <w:t>Selling</w:t>
+      </w:r>
+      <w:proofErr w:type="spellEnd"/>
+      <w:r>
+        <w:t xml:space="preserve"> Points</w:t>
       </w:r>
     </w:p>
     <w:p>
@@ -6530,28 +6672,56 @@
         <w:docPartUnique/>
       </w:docPartObj>
     </w:sdtPr>
+    <w:sdtEndPr>
+      <w:rPr>
+        <w:sz w:val="28"/>
+        <w:szCs w:val="28"/>
+      </w:rPr>
+    </w:sdtEndPr>
     <w:sdtContent>
       <w:p>
         <w:pPr>
           <w:pStyle w:val="Pieddepage"/>
           <w:jc w:val="right"/>
+          <w:rPr>
+            <w:sz w:val="28"/>
+            <w:szCs w:val="28"/>
+          </w:rPr>
         </w:pPr>
         <w:r>
+          <w:rPr>
+            <w:sz w:val="28"/>
+            <w:szCs w:val="28"/>
+          </w:rPr>
           <w:fldChar w:fldCharType="begin"/>
         </w:r>
         <w:r>
+          <w:rPr>
+            <w:sz w:val="28"/>
+            <w:szCs w:val="28"/>
+          </w:rPr>
           <w:instrText>PAGE   \* MERGEFORMAT</w:instrText>
         </w:r>
         <w:r>
+          <w:rPr>
+            <w:sz w:val="28"/>
+            <w:szCs w:val="28"/>
+          </w:rPr>
           <w:fldChar w:fldCharType="separate"/>
         </w:r>
         <w:r>
           <w:rPr>
             <w:noProof/>
+            <w:sz w:val="28"/>
+            <w:szCs w:val="28"/>
           </w:rPr>
-          <w:t>12</w:t>
+          <w:t>6</w:t>
         </w:r>
         <w:r>
+          <w:rPr>
+            <w:sz w:val="28"/>
+            <w:szCs w:val="28"/>
+          </w:rPr>
           <w:fldChar w:fldCharType="end"/>
         </w:r>
       </w:p>
@@ -8279,6 +8449,118 @@
     </w:lvl>
   </w:abstractNum>
   <w:abstractNum w:abstractNumId="13">
+    <w:nsid w:val="301132BA"/>
+    <w:multiLevelType w:val="hybridMultilevel"/>
+    <w:tmpl w:val="9820B1FC"/>
+    <w:lvl w:ilvl="0" w:tplc="5F3A883A">
+      <w:numFmt w:val="bullet"/>
+      <w:lvlText w:val="-"/>
+      <w:lvlJc w:val="left"/>
+      <w:pPr>
+        <w:ind w:left="720" w:hanging="360"/>
+      </w:pPr>
+      <w:rPr>
+        <w:rFonts w:ascii="Calibri" w:eastAsiaTheme="minorHAnsi" w:hAnsi="Calibri" w:cstheme="minorBidi" w:hint="default"/>
+      </w:rPr>
+    </w:lvl>
+    <w:lvl w:ilvl="1" w:tplc="040C0003" w:tentative="1">
+      <w:start w:val="1"/>
+      <w:numFmt w:val="bullet"/>
+      <w:lvlText w:val="o"/>
+      <w:lvlJc w:val="left"/>
+      <w:pPr>
+        <w:ind w:left="1440" w:hanging="360"/>
+      </w:pPr>
+      <w:rPr>
+        <w:rFonts w:ascii="Courier New" w:hAnsi="Courier New" w:cs="Courier New" w:hint="default"/>
+      </w:rPr>
+    </w:lvl>
+    <w:lvl w:ilvl="2" w:tplc="040C0005" w:tentative="1">
+      <w:start w:val="1"/>
+      <w:numFmt w:val="bullet"/>
+      <w:lvlText w:val=""/>
+      <w:lvlJc w:val="left"/>
+      <w:pPr>
+        <w:ind w:left="2160" w:hanging="360"/>
+      </w:pPr>
+      <w:rPr>
+        <w:rFonts w:ascii="Wingdings" w:hAnsi="Wingdings" w:hint="default"/>
+      </w:rPr>
+    </w:lvl>
+    <w:lvl w:ilvl="3" w:tplc="040C0001" w:tentative="1">
+      <w:start w:val="1"/>
+      <w:numFmt w:val="bullet"/>
+      <w:lvlText w:val=""/>
+      <w:lvlJc w:val="left"/>
+      <w:pPr>
+        <w:ind w:left="2880" w:hanging="360"/>
+      </w:pPr>
+      <w:rPr>
+        <w:rFonts w:ascii="Symbol" w:hAnsi="Symbol" w:hint="default"/>
+      </w:rPr>
+    </w:lvl>
+    <w:lvl w:ilvl="4" w:tplc="040C0003" w:tentative="1">
+      <w:start w:val="1"/>
+      <w:numFmt w:val="bullet"/>
+      <w:lvlText w:val="o"/>
+      <w:lvlJc w:val="left"/>
+      <w:pPr>
+        <w:ind w:left="3600" w:hanging="360"/>
+      </w:pPr>
+      <w:rPr>
+        <w:rFonts w:ascii="Courier New" w:hAnsi="Courier New" w:cs="Courier New" w:hint="default"/>
+      </w:rPr>
+    </w:lvl>
+    <w:lvl w:ilvl="5" w:tplc="040C0005" w:tentative="1">
+      <w:start w:val="1"/>
+      <w:numFmt w:val="bullet"/>
+      <w:lvlText w:val=""/>
+      <w:lvlJc w:val="left"/>
+      <w:pPr>
+        <w:ind w:left="4320" w:hanging="360"/>
+      </w:pPr>
+      <w:rPr>
+        <w:rFonts w:ascii="Wingdings" w:hAnsi="Wingdings" w:hint="default"/>
+      </w:rPr>
+    </w:lvl>
+    <w:lvl w:ilvl="6" w:tplc="040C0001" w:tentative="1">
+      <w:start w:val="1"/>
+      <w:numFmt w:val="bullet"/>
+      <w:lvlText w:val=""/>
+      <w:lvlJc w:val="left"/>
+      <w:pPr>
+        <w:ind w:left="5040" w:hanging="360"/>
+      </w:pPr>
+      <w:rPr>
+        <w:rFonts w:ascii="Symbol" w:hAnsi="Symbol" w:hint="default"/>
+      </w:rPr>
+    </w:lvl>
+    <w:lvl w:ilvl="7" w:tplc="040C0003" w:tentative="1">
+      <w:start w:val="1"/>
+      <w:numFmt w:val="bullet"/>
+      <w:lvlText w:val="o"/>
+      <w:lvlJc w:val="left"/>
+      <w:pPr>
+        <w:ind w:left="5760" w:hanging="360"/>
+      </w:pPr>
+      <w:rPr>
+        <w:rFonts w:ascii="Courier New" w:hAnsi="Courier New" w:cs="Courier New" w:hint="default"/>
+      </w:rPr>
+    </w:lvl>
+    <w:lvl w:ilvl="8" w:tplc="040C0005" w:tentative="1">
+      <w:start w:val="1"/>
+      <w:numFmt w:val="bullet"/>
+      <w:lvlText w:val=""/>
+      <w:lvlJc w:val="left"/>
+      <w:pPr>
+        <w:ind w:left="6480" w:hanging="360"/>
+      </w:pPr>
+      <w:rPr>
+        <w:rFonts w:ascii="Wingdings" w:hAnsi="Wingdings" w:hint="default"/>
+      </w:rPr>
+    </w:lvl>
+  </w:abstractNum>
+  <w:abstractNum w:abstractNumId="14">
     <w:nsid w:val="3FC4732E"/>
     <w:multiLevelType w:val="multilevel"/>
     <w:tmpl w:val="E774D5F2"/>
@@ -8400,7 +8682,7 @@
       </w:pPr>
     </w:lvl>
   </w:abstractNum>
-  <w:abstractNum w:abstractNumId="14">
+  <w:abstractNum w:abstractNumId="15">
     <w:nsid w:val="45673608"/>
     <w:multiLevelType w:val="multilevel"/>
     <w:tmpl w:val="FAE6E3F8"/>
@@ -8513,7 +8795,7 @@
       </w:rPr>
     </w:lvl>
   </w:abstractNum>
-  <w:abstractNum w:abstractNumId="15">
+  <w:abstractNum w:abstractNumId="16">
     <w:nsid w:val="47F70094"/>
     <w:multiLevelType w:val="multilevel"/>
     <w:tmpl w:val="9AAC61B8"/>
@@ -8653,7 +8935,7 @@
       </w:rPr>
     </w:lvl>
   </w:abstractNum>
-  <w:abstractNum w:abstractNumId="16">
+  <w:abstractNum w:abstractNumId="17">
     <w:nsid w:val="48953A84"/>
     <w:multiLevelType w:val="multilevel"/>
     <w:tmpl w:val="2ACE8818"/>
@@ -8802,7 +9084,7 @@
       </w:rPr>
     </w:lvl>
   </w:abstractNum>
-  <w:abstractNum w:abstractNumId="17">
+  <w:abstractNum w:abstractNumId="18">
     <w:nsid w:val="49FC7FB7"/>
     <w:multiLevelType w:val="multilevel"/>
     <w:tmpl w:val="DD48CC60"/>
@@ -8943,7 +9225,7 @@
       </w:rPr>
     </w:lvl>
   </w:abstractNum>
-  <w:abstractNum w:abstractNumId="18">
+  <w:abstractNum w:abstractNumId="19">
     <w:nsid w:val="4D295869"/>
     <w:multiLevelType w:val="hybridMultilevel"/>
     <w:tmpl w:val="F1E47B40"/>
@@ -9056,7 +9338,7 @@
       </w:rPr>
     </w:lvl>
   </w:abstractNum>
-  <w:abstractNum w:abstractNumId="19">
+  <w:abstractNum w:abstractNumId="20">
     <w:nsid w:val="4E13784B"/>
     <w:multiLevelType w:val="hybridMultilevel"/>
     <w:tmpl w:val="679E7BFC"/>
@@ -9169,7 +9451,7 @@
       </w:rPr>
     </w:lvl>
   </w:abstractNum>
-  <w:abstractNum w:abstractNumId="20">
+  <w:abstractNum w:abstractNumId="21">
     <w:nsid w:val="55501D90"/>
     <w:multiLevelType w:val="hybridMultilevel"/>
     <w:tmpl w:val="0DF81D6C"/>
@@ -9281,7 +9563,7 @@
       </w:rPr>
     </w:lvl>
   </w:abstractNum>
-  <w:abstractNum w:abstractNumId="21">
+  <w:abstractNum w:abstractNumId="22">
     <w:nsid w:val="55D46992"/>
     <w:multiLevelType w:val="multilevel"/>
     <w:tmpl w:val="CCBE4024"/>
@@ -9394,7 +9676,7 @@
       </w:rPr>
     </w:lvl>
   </w:abstractNum>
-  <w:abstractNum w:abstractNumId="22">
+  <w:abstractNum w:abstractNumId="23">
     <w:nsid w:val="648767C5"/>
     <w:multiLevelType w:val="multilevel"/>
     <w:tmpl w:val="606688F2"/>
@@ -9543,7 +9825,7 @@
       </w:rPr>
     </w:lvl>
   </w:abstractNum>
-  <w:abstractNum w:abstractNumId="23">
+  <w:abstractNum w:abstractNumId="24">
     <w:nsid w:val="6602225D"/>
     <w:multiLevelType w:val="multilevel"/>
     <w:tmpl w:val="11D8D854"/>
@@ -9683,7 +9965,7 @@
       </w:rPr>
     </w:lvl>
   </w:abstractNum>
-  <w:abstractNum w:abstractNumId="24">
+  <w:abstractNum w:abstractNumId="25">
     <w:nsid w:val="6E742B6E"/>
     <w:multiLevelType w:val="hybridMultilevel"/>
     <w:tmpl w:val="8EF269FE"/>
@@ -9796,7 +10078,7 @@
       </w:rPr>
     </w:lvl>
   </w:abstractNum>
-  <w:abstractNum w:abstractNumId="25">
+  <w:abstractNum w:abstractNumId="26">
     <w:nsid w:val="6F862C2F"/>
     <w:multiLevelType w:val="multilevel"/>
     <w:tmpl w:val="67BE613E"/>
@@ -9938,7 +10220,7 @@
     </w:lvl>
   </w:abstractNum>
   <w:num w:numId="1">
-    <w:abstractNumId w:val="21"/>
+    <w:abstractNumId w:val="22"/>
   </w:num>
   <w:num w:numId="2">
     <w:abstractNumId w:val="1"/>
@@ -9947,13 +10229,13 @@
     <w:abstractNumId w:val="3"/>
   </w:num>
   <w:num w:numId="4">
-    <w:abstractNumId w:val="14"/>
+    <w:abstractNumId w:val="15"/>
   </w:num>
   <w:num w:numId="5">
     <w:abstractNumId w:val="6"/>
   </w:num>
   <w:num w:numId="6">
-    <w:abstractNumId w:val="15"/>
+    <w:abstractNumId w:val="16"/>
   </w:num>
   <w:num w:numId="7">
     <w:abstractNumId w:val="7"/>
@@ -9962,25 +10244,25 @@
     <w:abstractNumId w:val="8"/>
   </w:num>
   <w:num w:numId="9">
-    <w:abstractNumId w:val="13"/>
+    <w:abstractNumId w:val="14"/>
   </w:num>
   <w:num w:numId="10">
-    <w:abstractNumId w:val="22"/>
+    <w:abstractNumId w:val="23"/>
   </w:num>
   <w:num w:numId="11">
-    <w:abstractNumId w:val="23"/>
+    <w:abstractNumId w:val="24"/>
   </w:num>
   <w:num w:numId="12">
     <w:abstractNumId w:val="11"/>
   </w:num>
   <w:num w:numId="13">
-    <w:abstractNumId w:val="25"/>
+    <w:abstractNumId w:val="26"/>
   </w:num>
   <w:num w:numId="14">
-    <w:abstractNumId w:val="17"/>
+    <w:abstractNumId w:val="18"/>
   </w:num>
   <w:num w:numId="15">
-    <w:abstractNumId w:val="24"/>
+    <w:abstractNumId w:val="25"/>
   </w:num>
   <w:num w:numId="16">
     <w:abstractNumId w:val="2"/>
@@ -9992,7 +10274,7 @@
     <w:abstractNumId w:val="0"/>
   </w:num>
   <w:num w:numId="19">
-    <w:abstractNumId w:val="18"/>
+    <w:abstractNumId w:val="19"/>
   </w:num>
   <w:num w:numId="20">
     <w:abstractNumId w:val="4"/>
@@ -10007,13 +10289,16 @@
     <w:abstractNumId w:val="9"/>
   </w:num>
   <w:num w:numId="24">
-    <w:abstractNumId w:val="19"/>
+    <w:abstractNumId w:val="20"/>
   </w:num>
   <w:num w:numId="25">
-    <w:abstractNumId w:val="16"/>
+    <w:abstractNumId w:val="17"/>
   </w:num>
   <w:num w:numId="26">
-    <w:abstractNumId w:val="20"/>
+    <w:abstractNumId w:val="21"/>
+  </w:num>
+  <w:num w:numId="27">
+    <w:abstractNumId w:val="13"/>
   </w:num>
 </w:numbering>
 </file>
@@ -11430,7 +11715,7 @@
 </file>
 
 <file path=customXml/itemProps1.xml><?xml version="1.0" encoding="utf-8"?>
-<ds:datastoreItem xmlns:ds="http://schemas.openxmlformats.org/officeDocument/2006/customXml" ds:itemID="{50030137-21E3-4B05-84A0-2FAD9208BC1F}">
+<ds:datastoreItem xmlns:ds="http://schemas.openxmlformats.org/officeDocument/2006/customXml" ds:itemID="{99845F79-84FB-4790-BD04-DC36A2008E22}">
   <ds:schemaRefs>
     <ds:schemaRef ds:uri="http://schemas.openxmlformats.org/officeDocument/2006/bibliography"/>
   </ds:schemaRefs>

</xml_diff>

<commit_message>
Update Menu + Assets
</commit_message>
<xml_diff>
--- a/GameDesign/GameConcept_Dust'n'Groove.docx
+++ b/GameDesign/GameConcept_Dust'n'Groove.docx
@@ -1422,9 +1422,6 @@
       <w:r>
         <w:t>franchir.</w:t>
       </w:r>
-      <w:r>
-        <w:t xml:space="preserve"> Elles sont toutes automatisées.</w:t>
-      </w:r>
     </w:p>
     <w:p>
       <w:pPr>
@@ -1445,91 +1442,172 @@
     </w:p>
     <w:p>
       <w:pPr>
-        <w:spacing w:after="0" w:line="240" w:lineRule="auto"/>
-        <w:contextualSpacing/>
-        <w:jc w:val="both"/>
-      </w:pPr>
-      <w:r>
-        <w:t>_ Les plateformes fixes,</w:t>
-      </w:r>
-    </w:p>
-    <w:p>
-      <w:pPr>
-        <w:spacing w:after="0" w:line="240" w:lineRule="auto"/>
-        <w:contextualSpacing/>
-        <w:jc w:val="both"/>
-      </w:pPr>
-      <w:r>
-        <w:t xml:space="preserve">_ Les plateformes mouvantes : </w:t>
-      </w:r>
-    </w:p>
-    <w:p>
-      <w:pPr>
-        <w:spacing w:after="0" w:line="240" w:lineRule="auto"/>
-        <w:ind w:firstLine="397"/>
-        <w:contextualSpacing/>
-        <w:jc w:val="both"/>
-      </w:pPr>
-      <w:r>
-        <w:t>_ De haut en bas</w:t>
-      </w:r>
-    </w:p>
-    <w:p>
-      <w:pPr>
-        <w:spacing w:after="0" w:line="240" w:lineRule="auto"/>
-        <w:ind w:firstLine="397"/>
-        <w:contextualSpacing/>
-        <w:jc w:val="both"/>
-      </w:pPr>
-      <w:r>
-        <w:t>_ De bas, en haut</w:t>
-      </w:r>
-    </w:p>
-    <w:p>
-      <w:pPr>
-        <w:spacing w:after="0" w:line="240" w:lineRule="auto"/>
-        <w:contextualSpacing/>
-        <w:jc w:val="both"/>
-      </w:pPr>
-    </w:p>
-    <w:p>
-      <w:pPr>
-        <w:spacing w:after="0" w:line="240" w:lineRule="auto"/>
-        <w:ind w:firstLine="397"/>
-        <w:contextualSpacing/>
-        <w:jc w:val="both"/>
-      </w:pPr>
-      <w:r>
-        <w:t>_ De droite à gauche,</w:t>
-      </w:r>
-    </w:p>
-    <w:p>
-      <w:pPr>
-        <w:spacing w:after="0" w:line="240" w:lineRule="auto"/>
-        <w:ind w:firstLine="397"/>
-        <w:contextualSpacing/>
-        <w:jc w:val="both"/>
-      </w:pPr>
-      <w:r>
-        <w:t>_ De gauche à droite,</w:t>
-      </w:r>
-    </w:p>
-    <w:p>
-      <w:pPr>
-        <w:spacing w:after="0" w:line="240" w:lineRule="auto"/>
-        <w:contextualSpacing/>
-        <w:jc w:val="both"/>
-      </w:pPr>
-    </w:p>
-    <w:p>
-      <w:pPr>
-        <w:spacing w:after="0" w:line="240" w:lineRule="auto"/>
-        <w:contextualSpacing/>
-        <w:jc w:val="both"/>
-      </w:pPr>
-      <w:r>
-        <w:t>_ Les blocs (les pistons) :</w:t>
-      </w:r>
+        <w:pStyle w:val="Paragraphedeliste"/>
+        <w:numPr>
+          <w:ilvl w:val="0"/>
+          <w:numId w:val="27"/>
+        </w:numPr>
+        <w:spacing w:after="0" w:line="240" w:lineRule="auto"/>
+        <w:jc w:val="both"/>
+      </w:pPr>
+      <w:r>
+        <w:t>Les plateformes fixes ;</w:t>
+      </w:r>
+    </w:p>
+    <w:p>
+      <w:pPr>
+        <w:pStyle w:val="Paragraphedeliste"/>
+        <w:numPr>
+          <w:ilvl w:val="0"/>
+          <w:numId w:val="27"/>
+        </w:numPr>
+        <w:spacing w:after="0" w:line="240" w:lineRule="auto"/>
+        <w:jc w:val="both"/>
+      </w:pPr>
+      <w:r>
+        <w:t>Les blocs mouvants, poussés par les ondes poussantes ;</w:t>
+      </w:r>
+    </w:p>
+    <w:p>
+      <w:pPr>
+        <w:pStyle w:val="Paragraphedeliste"/>
+        <w:numPr>
+          <w:ilvl w:val="0"/>
+          <w:numId w:val="27"/>
+        </w:numPr>
+        <w:spacing w:after="0" w:line="240" w:lineRule="auto"/>
+        <w:jc w:val="both"/>
+      </w:pPr>
+      <w:r>
+        <w:t>Les blocs destructibles, détruits par les ondes destructrices ;</w:t>
+      </w:r>
+      <w:r>
+        <w:t xml:space="preserve"> </w:t>
+      </w:r>
+    </w:p>
+    <w:p>
+      <w:pPr>
+        <w:pStyle w:val="Paragraphedeliste"/>
+        <w:numPr>
+          <w:ilvl w:val="0"/>
+          <w:numId w:val="27"/>
+        </w:numPr>
+        <w:spacing w:after="0" w:line="240" w:lineRule="auto"/>
+        <w:jc w:val="both"/>
+      </w:pPr>
+      <w:r>
+        <w:t xml:space="preserve">Les plateformes mouvantes : </w:t>
+      </w:r>
+    </w:p>
+    <w:p>
+      <w:pPr>
+        <w:pStyle w:val="Paragraphedeliste"/>
+        <w:numPr>
+          <w:ilvl w:val="1"/>
+          <w:numId w:val="27"/>
+        </w:numPr>
+        <w:spacing w:after="0" w:line="240" w:lineRule="auto"/>
+        <w:jc w:val="both"/>
+      </w:pPr>
+      <w:r>
+        <w:t>Verticales (d</w:t>
+      </w:r>
+      <w:r>
+        <w:t>e haut en bas</w:t>
+      </w:r>
+      <w:r>
+        <w:t xml:space="preserve"> et de bas en haut) ;</w:t>
+      </w:r>
+    </w:p>
+    <w:p>
+      <w:pPr>
+        <w:pStyle w:val="Paragraphedeliste"/>
+        <w:numPr>
+          <w:ilvl w:val="1"/>
+          <w:numId w:val="27"/>
+        </w:numPr>
+        <w:spacing w:after="0" w:line="240" w:lineRule="auto"/>
+        <w:jc w:val="both"/>
+      </w:pPr>
+      <w:r>
+        <w:t xml:space="preserve">Horizontales </w:t>
+      </w:r>
+      <w:r>
+        <w:t>(d</w:t>
+      </w:r>
+      <w:r>
+        <w:t xml:space="preserve">e </w:t>
+      </w:r>
+      <w:r>
+        <w:t>gauche à droite et de droite à gauche) ;</w:t>
+      </w:r>
+    </w:p>
+    <w:p>
+      <w:pPr>
+        <w:pStyle w:val="Paragraphedeliste"/>
+        <w:spacing w:after="0" w:line="240" w:lineRule="auto"/>
+        <w:ind w:left="1440"/>
+        <w:jc w:val="both"/>
+      </w:pPr>
+    </w:p>
+    <w:p>
+      <w:pPr>
+        <w:pStyle w:val="Paragraphedeliste"/>
+        <w:numPr>
+          <w:ilvl w:val="0"/>
+          <w:numId w:val="27"/>
+        </w:numPr>
+        <w:spacing w:after="0" w:line="240" w:lineRule="auto"/>
+        <w:jc w:val="both"/>
+      </w:pPr>
+      <w:r>
+        <w:t>Les pistons, qui s’étendent :</w:t>
+      </w:r>
+    </w:p>
+    <w:p>
+      <w:pPr>
+        <w:pStyle w:val="Paragraphedeliste"/>
+        <w:numPr>
+          <w:ilvl w:val="1"/>
+          <w:numId w:val="27"/>
+        </w:numPr>
+        <w:spacing w:after="0" w:line="240" w:lineRule="auto"/>
+        <w:jc w:val="both"/>
+      </w:pPr>
+      <w:r>
+        <w:t>Verticalement</w:t>
+      </w:r>
+      <w:r>
+        <w:t xml:space="preserve"> (de haut en bas et de bas en haut) ;</w:t>
+      </w:r>
+    </w:p>
+    <w:p>
+      <w:pPr>
+        <w:pStyle w:val="Paragraphedeliste"/>
+        <w:numPr>
+          <w:ilvl w:val="1"/>
+          <w:numId w:val="27"/>
+        </w:numPr>
+        <w:spacing w:after="0" w:line="240" w:lineRule="auto"/>
+        <w:jc w:val="both"/>
+      </w:pPr>
+      <w:r>
+        <w:t>Horizontale</w:t>
+      </w:r>
+      <w:r>
+        <w:t>ment</w:t>
+      </w:r>
+      <w:r>
+        <w:t xml:space="preserve"> (de gauche à droite et de droite à gauche) ;</w:t>
+      </w:r>
+    </w:p>
+    <w:p>
+      <w:pPr>
+        <w:pStyle w:val="Paragraphedeliste"/>
+        <w:spacing w:after="0" w:line="240" w:lineRule="auto"/>
+        <w:ind w:left="1440"/>
+        <w:jc w:val="both"/>
+      </w:pPr>
     </w:p>
     <w:p>
       <w:pPr>
@@ -1555,25 +1633,28 @@
         <w:jc w:val="both"/>
       </w:pPr>
       <w:r>
-        <w:t xml:space="preserve">Le comportement du piston est automatique, il fait des </w:t>
-      </w:r>
-      <w:proofErr w:type="spellStart"/>
-      <w:r>
-        <w:t>allers-retours</w:t>
-      </w:r>
-      <w:proofErr w:type="spellEnd"/>
-      <w:r>
-        <w:t xml:space="preserve"> constants.</w:t>
-      </w:r>
-    </w:p>
-    <w:p>
-      <w:pPr>
-        <w:spacing w:after="0" w:line="240" w:lineRule="auto"/>
-        <w:contextualSpacing/>
-        <w:jc w:val="both"/>
-      </w:pPr>
-      <w:r>
-        <w:t>Il va de haut en bas &amp; de bas en haut.</w:t>
+        <w:t xml:space="preserve">Le </w:t>
+      </w:r>
+      <w:r>
+        <w:t>mouvement</w:t>
+      </w:r>
+      <w:r>
+        <w:t xml:space="preserve"> </w:t>
+      </w:r>
+      <w:r>
+        <w:t>des</w:t>
+      </w:r>
+      <w:r>
+        <w:t xml:space="preserve"> piston</w:t>
+      </w:r>
+      <w:r>
+        <w:t>s et des plateformes mouvantes  est automatique :</w:t>
+      </w:r>
+      <w:r>
+        <w:t xml:space="preserve"> il fait des </w:t>
+      </w:r>
+      <w:r>
+        <w:t>allers retours constants, verticalement ou horizontalement.</w:t>
       </w:r>
     </w:p>
     <w:p>
@@ -1623,13 +1704,6 @@
     </w:p>
     <w:p>
       <w:pPr>
-        <w:spacing w:after="0" w:line="240" w:lineRule="auto"/>
-        <w:contextualSpacing/>
-        <w:jc w:val="both"/>
-      </w:pPr>
-    </w:p>
-    <w:p>
-      <w:pPr>
         <w:suppressAutoHyphens w:val="0"/>
         <w:spacing w:after="0" w:line="240" w:lineRule="auto"/>
         <w:contextualSpacing/>
@@ -1637,13 +1711,6 @@
       <w:r>
         <w:br w:type="page"/>
       </w:r>
-    </w:p>
-    <w:p>
-      <w:pPr>
-        <w:spacing w:after="0" w:line="240" w:lineRule="auto"/>
-        <w:contextualSpacing/>
-        <w:jc w:val="both"/>
-      </w:pPr>
     </w:p>
     <w:p>
       <w:pPr>
@@ -1656,6 +1723,7 @@
         <w:contextualSpacing/>
       </w:pPr>
       <w:r>
+        <w:lastRenderedPageBreak/>
         <w:t>Système</w:t>
       </w:r>
       <w:r>
@@ -1723,13 +1791,6 @@
         <w:contextualSpacing/>
         <w:jc w:val="both"/>
       </w:pPr>
-    </w:p>
-    <w:p>
-      <w:pPr>
-        <w:spacing w:after="0" w:line="240" w:lineRule="auto"/>
-        <w:contextualSpacing/>
-        <w:jc w:val="both"/>
-      </w:pPr>
       <w:r>
         <w:t>Il regagne à chaque note ramassée un point de vie, dans la limite maximale des 3 points de vie.</w:t>
       </w:r>
@@ -1785,35 +1846,56 @@
     </w:p>
     <w:p>
       <w:pPr>
-        <w:spacing w:after="0" w:line="240" w:lineRule="auto"/>
-        <w:contextualSpacing/>
-        <w:jc w:val="both"/>
-      </w:pPr>
-      <w:r>
-        <w:t>_ Les obstacles fixes : les piques,</w:t>
-      </w:r>
-    </w:p>
-    <w:p>
-      <w:pPr>
-        <w:spacing w:after="0" w:line="240" w:lineRule="auto"/>
-        <w:contextualSpacing/>
-        <w:jc w:val="both"/>
-      </w:pPr>
-      <w:r>
-        <w:t>_ Les obstacles dynamiques : les pistons</w:t>
-      </w:r>
-    </w:p>
-    <w:p>
-      <w:pPr>
-        <w:spacing w:after="0" w:line="240" w:lineRule="auto"/>
-        <w:contextualSpacing/>
-        <w:jc w:val="both"/>
-      </w:pPr>
-      <w:r>
-        <w:t>_</w:t>
-      </w:r>
-      <w:r>
-        <w:t xml:space="preserve"> Les zones acides.</w:t>
+        <w:pStyle w:val="Paragraphedeliste"/>
+        <w:numPr>
+          <w:ilvl w:val="0"/>
+          <w:numId w:val="27"/>
+        </w:numPr>
+        <w:spacing w:after="0" w:line="240" w:lineRule="auto"/>
+        <w:jc w:val="both"/>
+      </w:pPr>
+      <w:r>
+        <w:t>Les obstacles fixes </w:t>
+      </w:r>
+      <w:r>
+        <w:t>(piques)</w:t>
+      </w:r>
+    </w:p>
+    <w:p>
+      <w:pPr>
+        <w:pStyle w:val="Paragraphedeliste"/>
+        <w:numPr>
+          <w:ilvl w:val="0"/>
+          <w:numId w:val="27"/>
+        </w:numPr>
+        <w:spacing w:after="0" w:line="240" w:lineRule="auto"/>
+        <w:jc w:val="both"/>
+      </w:pPr>
+      <w:r>
+        <w:t>Les obstacles dynamiques </w:t>
+      </w:r>
+      <w:r>
+        <w:t>(</w:t>
+      </w:r>
+      <w:r>
+        <w:t>pistons</w:t>
+      </w:r>
+      <w:r>
+        <w:t>, ascenseurs)</w:t>
+      </w:r>
+    </w:p>
+    <w:p>
+      <w:pPr>
+        <w:pStyle w:val="Paragraphedeliste"/>
+        <w:numPr>
+          <w:ilvl w:val="0"/>
+          <w:numId w:val="27"/>
+        </w:numPr>
+        <w:spacing w:after="0" w:line="240" w:lineRule="auto"/>
+        <w:jc w:val="both"/>
+      </w:pPr>
+      <w:r>
+        <w:t>Les zones acides.</w:t>
       </w:r>
     </w:p>
     <w:p>
@@ -1845,8 +1927,15 @@
         <w:t xml:space="preserve"> un point de vie et </w:t>
       </w:r>
       <w:r>
-        <w:t>il est éjecté.</w:t>
-      </w:r>
+        <w:t>est éjecté.</w:t>
+      </w:r>
+    </w:p>
+    <w:p>
+      <w:pPr>
+        <w:spacing w:after="0" w:line="240" w:lineRule="auto"/>
+        <w:contextualSpacing/>
+        <w:jc w:val="both"/>
+      </w:pPr>
     </w:p>
     <w:p>
       <w:pPr>
@@ -2078,6 +2167,13 @@
     </w:p>
     <w:p>
       <w:pPr>
+        <w:suppressAutoHyphens w:val="0"/>
+        <w:spacing w:after="0" w:line="240" w:lineRule="auto"/>
+        <w:contextualSpacing/>
+      </w:pPr>
+    </w:p>
+    <w:p>
+      <w:pPr>
         <w:pStyle w:val="Titre2"/>
         <w:numPr>
           <w:ilvl w:val="1"/>
@@ -2097,14 +2193,26 @@
         <w:jc w:val="both"/>
       </w:pPr>
       <w:r>
-        <w:t>S’il perd tous ses points de vie, le bandeau échec s’affiche et le niveau recommence réinitialisé.</w:t>
-      </w:r>
+        <w:t xml:space="preserve">S’il perd tous ses points de vie, le bandeau échec s’affiche et </w:t>
+      </w:r>
+      <w:r>
+        <w:t>lui propose de recommencer le</w:t>
+      </w:r>
+      <w:r>
+        <w:t xml:space="preserve"> niveau réinitialisé.</w:t>
+      </w:r>
+    </w:p>
+    <w:p>
+      <w:pPr>
+        <w:spacing w:after="0" w:line="240" w:lineRule="auto"/>
+        <w:contextualSpacing/>
+        <w:jc w:val="both"/>
+      </w:pPr>
     </w:p>
     <w:p>
       <w:pPr>
         <w:suppressAutoHyphens w:val="0"/>
-        <w:spacing w:after="0" w:line="240" w:lineRule="auto"/>
-        <w:contextualSpacing/>
+        <w:spacing w:after="0"/>
       </w:pPr>
       <w:r>
         <w:br w:type="page"/>
@@ -2322,10 +2430,12 @@
     </w:p>
     <w:p>
       <w:pPr>
-        <w:spacing w:after="0" w:line="240" w:lineRule="auto"/>
-        <w:contextualSpacing/>
-        <w:jc w:val="both"/>
-      </w:pPr>
+        <w:suppressAutoHyphens w:val="0"/>
+        <w:spacing w:after="0"/>
+      </w:pPr>
+      <w:r>
+        <w:br w:type="page"/>
+      </w:r>
     </w:p>
     <w:p>
       <w:pPr>
@@ -2338,6 +2448,7 @@
         <w:contextualSpacing/>
       </w:pPr>
       <w:r>
+        <w:lastRenderedPageBreak/>
         <w:t>Level Design</w:t>
       </w:r>
     </w:p>
@@ -2368,24 +2479,30 @@
         <w:jc w:val="both"/>
       </w:pPr>
       <w:r>
-        <w:t>Au début du niveau, le joueur est toujours placé, à gauche de l’écran.</w:t>
-      </w:r>
-    </w:p>
-    <w:p>
-      <w:pPr>
-        <w:spacing w:after="0" w:line="240" w:lineRule="auto"/>
-        <w:contextualSpacing/>
-        <w:jc w:val="both"/>
-      </w:pPr>
-    </w:p>
-    <w:p>
-      <w:pPr>
-        <w:spacing w:after="0" w:line="240" w:lineRule="auto"/>
-        <w:contextualSpacing/>
-        <w:jc w:val="both"/>
-      </w:pPr>
-      <w:r>
-        <w:t>Les niveaux ne sont pas conçus de telle manière à ce que le joueur revienne en arrière. S’il tentait il se retrouverait rapidement bloqué.</w:t>
+        <w:t>Au début du niveau, le joueur est toujours placé à gauche de l’écran.</w:t>
+      </w:r>
+    </w:p>
+    <w:p>
+      <w:pPr>
+        <w:spacing w:after="0" w:line="240" w:lineRule="auto"/>
+        <w:contextualSpacing/>
+        <w:jc w:val="both"/>
+      </w:pPr>
+    </w:p>
+    <w:p>
+      <w:pPr>
+        <w:spacing w:after="0" w:line="240" w:lineRule="auto"/>
+        <w:contextualSpacing/>
+        <w:jc w:val="both"/>
+      </w:pPr>
+      <w:r>
+        <w:t xml:space="preserve">Les niveaux ne sont pas conçus de telle manière à ce que le joueur revienne en arrière. S’il </w:t>
+      </w:r>
+      <w:r>
+        <w:t>essayait,</w:t>
+      </w:r>
+      <w:r>
+        <w:t xml:space="preserve"> il se retrouverait rapidement bloqué.</w:t>
       </w:r>
     </w:p>
     <w:p>
@@ -2412,7 +2529,10 @@
         <w:jc w:val="both"/>
       </w:pPr>
       <w:r>
-        <w:t>L’écran de fin de jeu pop-up apparait avec le résultat du joueur.</w:t>
+        <w:t>A son contact, l</w:t>
+      </w:r>
+      <w:r>
+        <w:t>’écran de fin de jeu pop-up apparait avec le résultat du joueur.</w:t>
       </w:r>
     </w:p>
     <w:p>
@@ -2616,6 +2736,21 @@
       <w:r>
         <w:t xml:space="preserve"> le joueur perd un point de vie à leur contact</w:t>
       </w:r>
+      <w:r>
+        <w:t>. Si un bloc déplaçable</w:t>
+      </w:r>
+      <w:r>
+        <w:t xml:space="preserve"> </w:t>
+      </w:r>
+      <w:r>
+        <w:t xml:space="preserve">tombe dans l’acide, il </w:t>
+      </w:r>
+      <w:r>
+        <w:t>coule</w:t>
+      </w:r>
+      <w:r>
+        <w:t xml:space="preserve"> et reste au fond.</w:t>
+      </w:r>
     </w:p>
     <w:p>
       <w:pPr>
@@ -2658,6 +2793,8 @@
     </w:p>
     <w:p>
       <w:pPr>
+        <w:spacing w:after="0" w:line="240" w:lineRule="auto"/>
+        <w:jc w:val="both"/>
         <w:rPr>
           <w:u w:val="single"/>
         </w:rPr>
@@ -2704,14 +2841,73 @@
         <w:t xml:space="preserve"> Si le bloc touche le mur, il s’arrête.</w:t>
       </w:r>
       <w:r>
-        <w:t xml:space="preserve"> Si un bloc déplaçable se trouve au-dessus du vide, Il tombe. S’il tombe dans l’acide, il descend </w:t>
-      </w:r>
-      <w:r>
-        <w:t xml:space="preserve">et reste </w:t>
-      </w:r>
-      <w:r>
-        <w:t>au fond.</w:t>
-      </w:r>
+        <w:t xml:space="preserve"> Si un bloc déplaçable se trou</w:t>
+      </w:r>
+      <w:r>
+        <w:t>ve au-dessus du vide, Il tombe.</w:t>
+      </w:r>
+    </w:p>
+    <w:p>
+      <w:pPr>
+        <w:pStyle w:val="Paragraphedeliste"/>
+        <w:rPr>
+          <w:u w:val="single"/>
+        </w:rPr>
+      </w:pPr>
+    </w:p>
+    <w:p>
+      <w:pPr>
+        <w:pStyle w:val="Paragraphedeliste"/>
+        <w:numPr>
+          <w:ilvl w:val="0"/>
+          <w:numId w:val="26"/>
+        </w:numPr>
+        <w:spacing w:after="0" w:line="240" w:lineRule="auto"/>
+        <w:jc w:val="both"/>
+        <w:rPr>
+          <w:u w:val="single"/>
+        </w:rPr>
+      </w:pPr>
+      <w:r>
+        <w:rPr>
+          <w:u w:val="single"/>
+        </w:rPr>
+        <w:t xml:space="preserve">Blocs </w:t>
+      </w:r>
+      <w:r>
+        <w:rPr>
+          <w:u w:val="single"/>
+        </w:rPr>
+        <w:t>destructibles</w:t>
+      </w:r>
+      <w:r>
+        <w:t xml:space="preserve"> : Ces blocs infranchissables peuvent être </w:t>
+      </w:r>
+      <w:r>
+        <w:t>cassés</w:t>
+      </w:r>
+      <w:r>
+        <w:t xml:space="preserve"> par les</w:t>
+      </w:r>
+      <w:r>
+        <w:t xml:space="preserve"> ondes « </w:t>
+      </w:r>
+      <w:r>
+        <w:t>destructrices</w:t>
+      </w:r>
+      <w:r>
+        <w:t> ».</w:t>
+      </w:r>
+      <w:r>
+        <w:t xml:space="preserve"> </w:t>
+      </w:r>
+    </w:p>
+    <w:p>
+      <w:pPr>
+        <w:spacing w:after="0" w:line="240" w:lineRule="auto"/>
+        <w:contextualSpacing/>
+        <w:jc w:val="both"/>
+      </w:pPr>
     </w:p>
     <w:p>
       <w:pPr>
@@ -2764,10 +2960,56 @@
         <w:contextualSpacing/>
       </w:pPr>
       <w:r>
-        <w:t xml:space="preserve">Un carré mesure </w:t>
-      </w:r>
-      <w:r>
-        <w:t>36 x36</w:t>
+        <w:t xml:space="preserve">Une UU, Unité </w:t>
+      </w:r>
+      <w:proofErr w:type="spellStart"/>
+      <w:r>
+        <w:t>Unity</w:t>
+      </w:r>
+      <w:proofErr w:type="spellEnd"/>
+      <w:r>
+        <w:t xml:space="preserve">, </w:t>
+      </w:r>
+      <w:r>
+        <w:t xml:space="preserve">mesure </w:t>
+      </w:r>
+      <w:r>
+        <w:t xml:space="preserve">36 </w:t>
+      </w:r>
+      <w:r>
+        <w:t>pixels.</w:t>
+      </w:r>
+      <w:r>
+        <w:t xml:space="preserve"> Un carré dans </w:t>
+      </w:r>
+      <w:proofErr w:type="spellStart"/>
+      <w:r>
+        <w:t>Unity</w:t>
+      </w:r>
+      <w:proofErr w:type="spellEnd"/>
+      <w:r>
+        <w:t xml:space="preserve"> représente donc 36 x 36 pixels.</w:t>
+      </w:r>
+    </w:p>
+    <w:p>
+      <w:pPr>
+        <w:spacing w:after="0" w:line="240" w:lineRule="auto"/>
+        <w:contextualSpacing/>
+      </w:pPr>
+    </w:p>
+    <w:p>
+      <w:pPr>
+        <w:spacing w:after="0" w:line="240" w:lineRule="auto"/>
+        <w:contextualSpacing/>
+      </w:pPr>
+      <w:r>
+        <w:t>La hauteur du niveau est fixé</w:t>
+      </w:r>
+      <w:r>
+        <w:t xml:space="preserve">e à 20 carrés, soit </w:t>
+      </w:r>
+      <w:r>
+        <w:t>720</w:t>
       </w:r>
       <w:r>
         <w:t xml:space="preserve"> pixels.</w:t>
@@ -2778,30 +3020,6 @@
         <w:spacing w:after="0" w:line="240" w:lineRule="auto"/>
         <w:contextualSpacing/>
       </w:pPr>
-    </w:p>
-    <w:p>
-      <w:pPr>
-        <w:spacing w:after="0" w:line="240" w:lineRule="auto"/>
-        <w:contextualSpacing/>
-      </w:pPr>
-      <w:r>
-        <w:t>La hauteur du niveau est fixé</w:t>
-      </w:r>
-      <w:r>
-        <w:t xml:space="preserve">e à 20 carrés, soit </w:t>
-      </w:r>
-      <w:r>
-        <w:t>720</w:t>
-      </w:r>
-      <w:r>
-        <w:t xml:space="preserve"> pixels.</w:t>
-      </w:r>
-    </w:p>
-    <w:p>
-      <w:pPr>
-        <w:spacing w:after="0" w:line="240" w:lineRule="auto"/>
-        <w:contextualSpacing/>
-      </w:pPr>
       <w:r>
         <w:t>L</w:t>
       </w:r>
@@ -2824,28 +3042,7 @@
     </w:p>
     <w:p>
       <w:pPr>
-        <w:spacing w:after="0" w:line="240" w:lineRule="auto"/>
-        <w:contextualSpacing/>
-      </w:pPr>
-      <w:r>
-        <w:t xml:space="preserve">Le personnage occupera 3 blocs de haut par </w:t>
-      </w:r>
-      <w:r>
-        <w:t>1</w:t>
-      </w:r>
-      <w:r>
-        <w:t xml:space="preserve"> de large.</w:t>
-      </w:r>
-    </w:p>
-    <w:p>
-      <w:pPr>
-        <w:spacing w:after="0" w:line="240" w:lineRule="auto"/>
-        <w:contextualSpacing/>
-      </w:pPr>
-    </w:p>
-    <w:p>
-      <w:pPr>
-        <w:pStyle w:val="Titre3"/>
+        <w:pStyle w:val="Titre2"/>
         <w:numPr>
           <w:ilvl w:val="2"/>
           <w:numId w:val="25"/>
@@ -2854,74 +3051,52 @@
         <w:contextualSpacing/>
       </w:pPr>
       <w:r>
-        <w:t>Les espaces v</w:t>
-      </w:r>
-      <w:r>
-        <w:t>ide</w:t>
-      </w:r>
-      <w:r>
-        <w:t>s</w:t>
-      </w:r>
-    </w:p>
-    <w:p>
-      <w:pPr>
-        <w:spacing w:after="0" w:line="240" w:lineRule="auto"/>
-        <w:contextualSpacing/>
-        <w:jc w:val="both"/>
-      </w:pPr>
-      <w:r>
-        <w:t>L’e</w:t>
-      </w:r>
-      <w:r>
-        <w:t xml:space="preserve">space vide, </w:t>
-      </w:r>
-      <w:r>
-        <w:t xml:space="preserve">sans bloc, </w:t>
-      </w:r>
-      <w:r>
-        <w:t>donc sans collisions aucune.</w:t>
-      </w:r>
-    </w:p>
-    <w:p>
-      <w:pPr>
-        <w:spacing w:after="0" w:line="240" w:lineRule="auto"/>
-        <w:contextualSpacing/>
-        <w:jc w:val="both"/>
-        <w:rPr>
-          <w:color w:val="943634" w:themeColor="accent2" w:themeShade="BF"/>
-        </w:rPr>
-      </w:pPr>
-    </w:p>
-    <w:p>
-      <w:pPr>
-        <w:spacing w:after="0" w:line="240" w:lineRule="auto"/>
-        <w:contextualSpacing/>
-        <w:jc w:val="both"/>
-      </w:pPr>
-      <w:r>
-        <w:t>Il n’y a jamais de trous dans le sol du niveau, le joueur est coincé entre les bordures du sillon.</w:t>
-      </w:r>
-    </w:p>
-    <w:p>
-      <w:pPr>
-        <w:spacing w:after="0" w:line="240" w:lineRule="auto"/>
-        <w:contextualSpacing/>
-        <w:jc w:val="both"/>
-      </w:pPr>
-      <w:r>
-        <w:t>Il ne peut donc mourir de cette façon.</w:t>
-      </w:r>
-    </w:p>
-    <w:p>
-      <w:pPr>
-        <w:spacing w:after="0" w:line="240" w:lineRule="auto"/>
-        <w:contextualSpacing/>
-        <w:jc w:val="both"/>
-      </w:pPr>
-    </w:p>
-    <w:p>
-      <w:pPr>
-        <w:pStyle w:val="Titre3"/>
+        <w:lastRenderedPageBreak/>
+        <w:t>Personnage</w:t>
+      </w:r>
+    </w:p>
+    <w:p>
+      <w:pPr>
+        <w:spacing w:after="0" w:line="240" w:lineRule="auto"/>
+        <w:contextualSpacing/>
+      </w:pPr>
+      <w:r>
+        <w:t>Le personnage occupera</w:t>
+      </w:r>
+      <w:r>
+        <w:t xml:space="preserve"> un peu moins de</w:t>
+      </w:r>
+      <w:r>
+        <w:t xml:space="preserve"> </w:t>
+      </w:r>
+      <w:r>
+        <w:t>2</w:t>
+      </w:r>
+      <w:r>
+        <w:t xml:space="preserve"> </w:t>
+      </w:r>
+      <w:r>
+        <w:t>carrés</w:t>
+      </w:r>
+      <w:r>
+        <w:t xml:space="preserve"> de haut par </w:t>
+      </w:r>
+      <w:r>
+        <w:t>1</w:t>
+      </w:r>
+      <w:r>
+        <w:t xml:space="preserve"> de large.</w:t>
+      </w:r>
+    </w:p>
+    <w:p>
+      <w:pPr>
+        <w:spacing w:after="0" w:line="240" w:lineRule="auto"/>
+        <w:contextualSpacing/>
+      </w:pPr>
+    </w:p>
+    <w:p>
+      <w:pPr>
+        <w:pStyle w:val="Titre2"/>
         <w:numPr>
           <w:ilvl w:val="2"/>
           <w:numId w:val="25"/>
@@ -2930,300 +3105,61 @@
         <w:contextualSpacing/>
       </w:pPr>
       <w:r>
-        <w:t xml:space="preserve">Les </w:t>
-      </w:r>
-      <w:r>
-        <w:t xml:space="preserve">éléments </w:t>
-      </w:r>
-      <w:r>
-        <w:t xml:space="preserve"> durs</w:t>
-      </w:r>
-      <w:r>
-        <w:t>,</w:t>
-      </w:r>
-      <w:r>
-        <w:t xml:space="preserve"> obstacles</w:t>
-      </w:r>
-      <w:r>
-        <w:t xml:space="preserve"> &amp; plateformes à la fois</w:t>
-      </w:r>
-    </w:p>
-    <w:p>
-      <w:pPr>
-        <w:spacing w:after="0" w:line="240" w:lineRule="auto"/>
-        <w:contextualSpacing/>
-      </w:pPr>
-      <w:r>
-        <w:t>Ils ne sont pas traversables.</w:t>
-      </w:r>
-      <w:r>
-        <w:t xml:space="preserve"> </w:t>
-      </w:r>
-      <w:r>
-        <w:t>Ce sont simplement des blocs infranchissables, ils constituent des murs, plafonds et sols. Le joueur peut marcher dessus.</w:t>
-      </w:r>
-    </w:p>
-    <w:p>
-      <w:pPr>
-        <w:spacing w:after="0" w:line="240" w:lineRule="auto"/>
-        <w:contextualSpacing/>
-        <w:jc w:val="both"/>
-      </w:pPr>
-    </w:p>
-    <w:p>
-      <w:pPr>
-        <w:pStyle w:val="Titre4"/>
+        <w:t>Plateformes</w:t>
+      </w:r>
+    </w:p>
+    <w:p>
+      <w:pPr>
+        <w:spacing w:after="0" w:line="240" w:lineRule="auto"/>
+        <w:contextualSpacing/>
+      </w:pPr>
+      <w:r>
+        <w:t>Sous diverses formes :</w:t>
+      </w:r>
+    </w:p>
+    <w:p>
+      <w:pPr>
+        <w:pStyle w:val="Paragraphedeliste"/>
         <w:numPr>
           <w:ilvl w:val="0"/>
-          <w:numId w:val="18"/>
+          <w:numId w:val="26"/>
         </w:numPr>
-        <w:spacing w:before="0" w:line="240" w:lineRule="auto"/>
-        <w:contextualSpacing/>
-      </w:pPr>
-      <w:r>
-        <w:t>Les blocs déplaçables</w:t>
-      </w:r>
-    </w:p>
-    <w:p>
-      <w:pPr>
-        <w:spacing w:after="0" w:line="240" w:lineRule="auto"/>
-        <w:contextualSpacing/>
-        <w:jc w:val="both"/>
-      </w:pPr>
-    </w:p>
-    <w:p>
-      <w:pPr>
-        <w:pStyle w:val="Titre3"/>
+        <w:spacing w:after="0" w:line="240" w:lineRule="auto"/>
+      </w:pPr>
+      <w:proofErr w:type="spellStart"/>
+      <w:r>
+        <w:t>Sprites</w:t>
+      </w:r>
+      <w:proofErr w:type="spellEnd"/>
+      <w:r>
+        <w:t xml:space="preserve"> répétables de la taille d’un carré ;</w:t>
+      </w:r>
+    </w:p>
+    <w:p>
+      <w:pPr>
+        <w:pStyle w:val="Paragraphedeliste"/>
         <w:numPr>
-          <w:ilvl w:val="3"/>
-          <w:numId w:val="21"/>
+          <w:ilvl w:val="0"/>
+          <w:numId w:val="26"/>
         </w:numPr>
-        <w:spacing w:before="0" w:line="240" w:lineRule="auto"/>
-        <w:contextualSpacing/>
-        <w:rPr>
-          <w:sz w:val="21"/>
-          <w:szCs w:val="21"/>
-        </w:rPr>
-      </w:pPr>
-      <w:r>
-        <w:rPr>
-          <w:sz w:val="21"/>
-          <w:szCs w:val="21"/>
-        </w:rPr>
-        <w:t xml:space="preserve">Les </w:t>
-      </w:r>
-      <w:r>
-        <w:rPr>
-          <w:sz w:val="21"/>
-          <w:szCs w:val="21"/>
-        </w:rPr>
-        <w:t>plateformes</w:t>
-      </w:r>
-      <w:r>
-        <w:rPr>
-          <w:sz w:val="21"/>
-          <w:szCs w:val="21"/>
-        </w:rPr>
-        <w:t xml:space="preserve"> dynamiques</w:t>
-      </w:r>
-    </w:p>
-    <w:p>
-      <w:pPr>
-        <w:spacing w:after="0" w:line="240" w:lineRule="auto"/>
-        <w:contextualSpacing/>
-        <w:jc w:val="both"/>
-      </w:pPr>
-      <w:r>
-        <w:t>Ces plateformes</w:t>
-      </w:r>
-      <w:r>
-        <w:t xml:space="preserve"> se</w:t>
-      </w:r>
-      <w:r>
-        <w:t xml:space="preserve"> déplacent de manière </w:t>
-      </w:r>
-      <w:r>
-        <w:t>automatique</w:t>
-      </w:r>
-      <w:r>
-        <w:t>.</w:t>
-      </w:r>
-    </w:p>
-    <w:p>
-      <w:pPr>
-        <w:spacing w:after="0" w:line="240" w:lineRule="auto"/>
-        <w:contextualSpacing/>
-        <w:jc w:val="both"/>
-      </w:pPr>
-    </w:p>
-    <w:p>
-      <w:pPr>
-        <w:spacing w:after="0" w:line="240" w:lineRule="auto"/>
-        <w:contextualSpacing/>
-        <w:jc w:val="both"/>
-      </w:pPr>
-      <w:r>
-        <w:t>On y retrouvera : pistons, ascenseurs</w:t>
-      </w:r>
-    </w:p>
-    <w:p>
-      <w:pPr>
-        <w:spacing w:after="0" w:line="240" w:lineRule="auto"/>
-        <w:contextualSpacing/>
-        <w:jc w:val="both"/>
-      </w:pPr>
-    </w:p>
-    <w:p>
-      <w:pPr>
-        <w:pStyle w:val="Titre3"/>
-        <w:numPr>
-          <w:ilvl w:val="3"/>
-          <w:numId w:val="21"/>
-        </w:numPr>
-        <w:spacing w:before="0" w:line="240" w:lineRule="auto"/>
-        <w:contextualSpacing/>
-        <w:rPr>
-          <w:sz w:val="21"/>
-          <w:szCs w:val="21"/>
-        </w:rPr>
-      </w:pPr>
-      <w:r>
-        <w:rPr>
-          <w:color w:val="BFBFBF" w:themeColor="background1" w:themeShade="BF"/>
-          <w:sz w:val="21"/>
-          <w:szCs w:val="21"/>
-        </w:rPr>
-        <w:t>Les blocs destructibles</w:t>
-      </w:r>
-    </w:p>
-    <w:p>
-      <w:pPr>
-        <w:spacing w:after="0" w:line="240" w:lineRule="auto"/>
-        <w:contextualSpacing/>
-        <w:jc w:val="both"/>
-        <w:rPr>
-          <w:color w:val="BFBFBF" w:themeColor="background1" w:themeShade="BF"/>
-        </w:rPr>
-      </w:pPr>
-      <w:r>
-        <w:rPr>
-          <w:color w:val="BFBFBF" w:themeColor="background1" w:themeShade="BF"/>
-        </w:rPr>
-        <w:t>Ces blocs infranchissables sont détruits lorsqu’ils sont touchés par une onde destructrice</w:t>
-      </w:r>
-      <w:r>
-        <w:rPr>
-          <w:color w:val="BFBFBF" w:themeColor="background1" w:themeShade="BF"/>
-        </w:rPr>
-        <w:t xml:space="preserve"> (si vraiment il reste du temps)</w:t>
-      </w:r>
-      <w:r>
-        <w:rPr>
-          <w:color w:val="BFBFBF" w:themeColor="background1" w:themeShade="BF"/>
-        </w:rPr>
-        <w:t>.</w:t>
-      </w:r>
-    </w:p>
-    <w:p>
-      <w:pPr>
-        <w:spacing w:after="0" w:line="240" w:lineRule="auto"/>
-        <w:contextualSpacing/>
-        <w:jc w:val="both"/>
-      </w:pPr>
-    </w:p>
-    <w:p>
-      <w:pPr>
-        <w:pStyle w:val="Titre3"/>
-        <w:numPr>
-          <w:ilvl w:val="3"/>
-          <w:numId w:val="21"/>
-        </w:numPr>
-        <w:spacing w:before="0" w:line="240" w:lineRule="auto"/>
-        <w:contextualSpacing/>
-        <w:rPr>
-          <w:sz w:val="21"/>
-          <w:szCs w:val="21"/>
-        </w:rPr>
-      </w:pPr>
-      <w:r>
-        <w:rPr>
-          <w:sz w:val="21"/>
-          <w:szCs w:val="21"/>
-        </w:rPr>
-        <w:t>Les blocs dangereux</w:t>
-      </w:r>
-    </w:p>
-    <w:p>
-      <w:pPr>
-        <w:spacing w:after="0" w:line="240" w:lineRule="auto"/>
-        <w:contextualSpacing/>
-        <w:jc w:val="both"/>
-      </w:pPr>
-      <w:r>
-        <w:t>Au contact de ces blocs, le joueur prend un dégât (il perd un point de vie) puis est éjecté.</w:t>
-      </w:r>
-    </w:p>
-    <w:p>
-      <w:pPr>
-        <w:spacing w:after="0" w:line="240" w:lineRule="auto"/>
-        <w:contextualSpacing/>
-        <w:jc w:val="both"/>
-      </w:pPr>
-      <w:r>
-        <w:t>On y retrouve les piques</w:t>
-      </w:r>
-      <w:r>
-        <w:t>.</w:t>
-      </w:r>
-    </w:p>
-    <w:p>
-      <w:pPr>
-        <w:pStyle w:val="Titre3"/>
-        <w:numPr>
-          <w:ilvl w:val="4"/>
-          <w:numId w:val="21"/>
-        </w:numPr>
-        <w:spacing w:before="0" w:line="240" w:lineRule="auto"/>
-        <w:contextualSpacing/>
-        <w:rPr>
-          <w:sz w:val="20"/>
-          <w:szCs w:val="20"/>
-        </w:rPr>
-      </w:pPr>
-      <w:r>
-        <w:rPr>
-          <w:sz w:val="20"/>
-          <w:szCs w:val="20"/>
-        </w:rPr>
-        <w:t>L’acide</w:t>
-      </w:r>
-    </w:p>
-    <w:p>
-      <w:pPr>
-        <w:spacing w:after="0" w:line="240" w:lineRule="auto"/>
-        <w:contextualSpacing/>
-        <w:jc w:val="both"/>
-      </w:pPr>
-      <w:r>
-        <w:t>Ce sont des blocs dangereux. Lorsqu’un bloc déplaçable tombe dedans, il descend au plus profond (s’il y a un bloc d’acide en-dessous, il y descend) puis remplace l’acide.</w:t>
-      </w:r>
-    </w:p>
-    <w:p>
-      <w:pPr>
-        <w:suppressAutoHyphens w:val="0"/>
-        <w:spacing w:after="0" w:line="240" w:lineRule="auto"/>
-        <w:contextualSpacing/>
-        <w:rPr>
-          <w:shd w:val="clear" w:color="auto" w:fill="FFFF00"/>
-        </w:rPr>
-      </w:pPr>
-    </w:p>
-    <w:p>
-      <w:pPr>
-        <w:spacing w:after="0" w:line="240" w:lineRule="auto"/>
-        <w:contextualSpacing/>
-        <w:jc w:val="both"/>
-      </w:pPr>
+        <w:spacing w:after="0" w:line="240" w:lineRule="auto"/>
+      </w:pPr>
+      <w:proofErr w:type="spellStart"/>
+      <w:r>
+        <w:t>Sprites</w:t>
+      </w:r>
+      <w:proofErr w:type="spellEnd"/>
+      <w:r>
+        <w:t xml:space="preserve"> « uniques » </w:t>
+      </w:r>
+    </w:p>
+    <w:p>
+      <w:pPr>
+        <w:spacing w:after="0" w:line="240" w:lineRule="auto"/>
+        <w:contextualSpacing/>
+      </w:pPr>
+      <w:bookmarkStart w:id="0" w:name="_GoBack"/>
+      <w:bookmarkEnd w:id="0"/>
     </w:p>
     <w:p>
       <w:pPr>
@@ -3639,8 +3575,6 @@
         <w:contextualSpacing/>
         <w:jc w:val="both"/>
       </w:pPr>
-      <w:bookmarkStart w:id="0" w:name="_GoBack"/>
-      <w:bookmarkEnd w:id="0"/>
     </w:p>
     <w:p>
       <w:pPr>
@@ -6715,7 +6649,7 @@
             <w:sz w:val="28"/>
             <w:szCs w:val="28"/>
           </w:rPr>
-          <w:t>6</w:t>
+          <w:t>7</w:t>
         </w:r>
         <w:r>
           <w:rPr>
@@ -8463,7 +8397,7 @@
         <w:rFonts w:ascii="Calibri" w:eastAsiaTheme="minorHAnsi" w:hAnsi="Calibri" w:cstheme="minorBidi" w:hint="default"/>
       </w:rPr>
     </w:lvl>
-    <w:lvl w:ilvl="1" w:tplc="040C0003" w:tentative="1">
+    <w:lvl w:ilvl="1" w:tplc="040C0003">
       <w:start w:val="1"/>
       <w:numFmt w:val="bullet"/>
       <w:lvlText w:val="o"/>
@@ -11715,7 +11649,7 @@
 </file>
 
 <file path=customXml/itemProps1.xml><?xml version="1.0" encoding="utf-8"?>
-<ds:datastoreItem xmlns:ds="http://schemas.openxmlformats.org/officeDocument/2006/customXml" ds:itemID="{99845F79-84FB-4790-BD04-DC36A2008E22}">
+<ds:datastoreItem xmlns:ds="http://schemas.openxmlformats.org/officeDocument/2006/customXml" ds:itemID="{F677AB54-9432-4C73-9D57-B97436862E51}">
   <ds:schemaRefs>
     <ds:schemaRef ds:uri="http://schemas.openxmlformats.org/officeDocument/2006/bibliography"/>
   </ds:schemaRefs>

</xml_diff>